<commit_message>
Script default commit from desktop
</commit_message>
<xml_diff>
--- a/OnlineWork/HW 8 Measurements.docx
+++ b/OnlineWork/HW 8 Measurements.docx
@@ -21,7 +21,24 @@
       </w:r>
       <w:proofErr w:type="spellEnd"/>
       <w:r>
-        <w:t>= _970ps__</w:t>
+        <w:t>=</w:t>
+      </w:r>
+      <w:r>
+        <w:t xml:space="preserve"> </w:t>
+      </w:r>
+      <w:r>
+        <w:t>970</w:t>
+      </w:r>
+      <w:proofErr w:type="gramStart"/>
+      <w:r>
+        <w:t>ps</w:t>
+      </w:r>
+      <w:r>
+        <w:t xml:space="preserve">  (</w:t>
+      </w:r>
+      <w:proofErr w:type="gramEnd"/>
+      <w:r>
+        <w:t>compared to 210ps from schematic simulation)</w:t>
       </w:r>
     </w:p>
     <w:p>
@@ -260,6 +277,138 @@
       <w:pPr>
         <w:spacing w:after="0"/>
       </w:pPr>
+      <w:r>
+        <w:rPr>
+          <w:noProof/>
+          <w:sz w:val="18"/>
+          <w:szCs w:val="18"/>
+        </w:rPr>
+        <mc:AlternateContent>
+          <mc:Choice Requires="wps">
+            <w:drawing>
+              <wp:anchor distT="0" distB="0" distL="114300" distR="114300" simplePos="0" relativeHeight="251661312" behindDoc="0" locked="0" layoutInCell="1" allowOverlap="1" wp14:anchorId="10FA1731" wp14:editId="5B7B1639">
+                <wp:simplePos x="0" y="0"/>
+                <wp:positionH relativeFrom="column">
+                  <wp:posOffset>2672080</wp:posOffset>
+                </wp:positionH>
+                <wp:positionV relativeFrom="paragraph">
+                  <wp:posOffset>1260755</wp:posOffset>
+                </wp:positionV>
+                <wp:extent cx="0" cy="241402"/>
+                <wp:effectExtent l="19050" t="0" r="19050" b="25400"/>
+                <wp:wrapNone/>
+                <wp:docPr id="5" name="Straight Connector 5"/>
+                <wp:cNvGraphicFramePr/>
+                <a:graphic xmlns:a="http://schemas.openxmlformats.org/drawingml/2006/main">
+                  <a:graphicData uri="http://schemas.microsoft.com/office/word/2010/wordprocessingShape">
+                    <wps:wsp>
+                      <wps:cNvCnPr/>
+                      <wps:spPr>
+                        <a:xfrm>
+                          <a:off x="0" y="0"/>
+                          <a:ext cx="0" cy="241402"/>
+                        </a:xfrm>
+                        <a:prstGeom prst="line">
+                          <a:avLst/>
+                        </a:prstGeom>
+                        <a:ln w="28575"/>
+                      </wps:spPr>
+                      <wps:style>
+                        <a:lnRef idx="1">
+                          <a:schemeClr val="accent4"/>
+                        </a:lnRef>
+                        <a:fillRef idx="0">
+                          <a:schemeClr val="accent4"/>
+                        </a:fillRef>
+                        <a:effectRef idx="0">
+                          <a:schemeClr val="accent4"/>
+                        </a:effectRef>
+                        <a:fontRef idx="minor">
+                          <a:schemeClr val="tx1"/>
+                        </a:fontRef>
+                      </wps:style>
+                      <wps:bodyPr/>
+                    </wps:wsp>
+                  </a:graphicData>
+                </a:graphic>
+              </wp:anchor>
+            </w:drawing>
+          </mc:Choice>
+          <mc:Fallback>
+            <w:pict>
+              <v:line w14:anchorId="57CEE10C" id="Straight Connector 5" o:spid="_x0000_s1026" style="position:absolute;z-index:251661312;visibility:visible;mso-wrap-style:square;mso-wrap-distance-left:9pt;mso-wrap-distance-top:0;mso-wrap-distance-right:9pt;mso-wrap-distance-bottom:0;mso-position-horizontal:absolute;mso-position-horizontal-relative:text;mso-position-vertical:absolute;mso-position-vertical-relative:text" from="210.4pt,99.25pt" to="210.4pt,118.25pt" o:gfxdata="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" strokecolor="#ffc000 [3207]" strokeweight="2.25pt">
+                <v:stroke joinstyle="miter"/>
+              </v:line>
+            </w:pict>
+          </mc:Fallback>
+        </mc:AlternateContent>
+      </w:r>
+      <w:r>
+        <w:rPr>
+          <w:noProof/>
+          <w:sz w:val="18"/>
+          <w:szCs w:val="18"/>
+        </w:rPr>
+        <mc:AlternateContent>
+          <mc:Choice Requires="wps">
+            <w:drawing>
+              <wp:anchor distT="0" distB="0" distL="114300" distR="114300" simplePos="0" relativeHeight="251659264" behindDoc="0" locked="0" layoutInCell="1" allowOverlap="1" wp14:anchorId="7B7D7D08" wp14:editId="72C65939">
+                <wp:simplePos x="0" y="0"/>
+                <wp:positionH relativeFrom="column">
+                  <wp:posOffset>1820977</wp:posOffset>
+                </wp:positionH>
+                <wp:positionV relativeFrom="paragraph">
+                  <wp:posOffset>1269670</wp:posOffset>
+                </wp:positionV>
+                <wp:extent cx="0" cy="241402"/>
+                <wp:effectExtent l="19050" t="0" r="19050" b="25400"/>
+                <wp:wrapNone/>
+                <wp:docPr id="4" name="Straight Connector 4"/>
+                <wp:cNvGraphicFramePr/>
+                <a:graphic xmlns:a="http://schemas.openxmlformats.org/drawingml/2006/main">
+                  <a:graphicData uri="http://schemas.microsoft.com/office/word/2010/wordprocessingShape">
+                    <wps:wsp>
+                      <wps:cNvCnPr/>
+                      <wps:spPr>
+                        <a:xfrm>
+                          <a:off x="0" y="0"/>
+                          <a:ext cx="0" cy="241402"/>
+                        </a:xfrm>
+                        <a:prstGeom prst="line">
+                          <a:avLst/>
+                        </a:prstGeom>
+                        <a:ln w="28575"/>
+                      </wps:spPr>
+                      <wps:style>
+                        <a:lnRef idx="1">
+                          <a:schemeClr val="accent4"/>
+                        </a:lnRef>
+                        <a:fillRef idx="0">
+                          <a:schemeClr val="accent4"/>
+                        </a:fillRef>
+                        <a:effectRef idx="0">
+                          <a:schemeClr val="accent4"/>
+                        </a:effectRef>
+                        <a:fontRef idx="minor">
+                          <a:schemeClr val="tx1"/>
+                        </a:fontRef>
+                      </wps:style>
+                      <wps:bodyPr/>
+                    </wps:wsp>
+                  </a:graphicData>
+                </a:graphic>
+              </wp:anchor>
+            </w:drawing>
+          </mc:Choice>
+          <mc:Fallback>
+            <w:pict>
+              <v:line w14:anchorId="09189340" id="Straight Connector 4" o:spid="_x0000_s1026" style="position:absolute;z-index:251659264;visibility:visible;mso-wrap-style:square;mso-wrap-distance-left:9pt;mso-wrap-distance-top:0;mso-wrap-distance-right:9pt;mso-wrap-distance-bottom:0;mso-position-horizontal:absolute;mso-position-horizontal-relative:text;mso-position-vertical:absolute;mso-position-vertical-relative:text" from="143.4pt,99.95pt" to="143.4pt,118.95pt" o:gfxdata="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" strokecolor="#ffc000 [3207]" strokeweight="2.25pt">
+                <v:stroke joinstyle="miter"/>
+              </v:line>
+            </w:pict>
+          </mc:Fallback>
+        </mc:AlternateContent>
+      </w:r>
       <w:r>
         <w:rPr>
           <w:noProof/>
@@ -322,13 +471,456 @@
     <w:p>
       <w:pPr>
         <w:spacing w:after="0"/>
+      </w:pPr>
+      <w:proofErr w:type="spellStart"/>
+      <w:r>
+        <w:t>t</w:t>
+      </w:r>
+      <w:r>
         <w:rPr>
           <w:vertAlign w:val="subscript"/>
         </w:rPr>
-      </w:pPr>
+        <w:t>cqr</w:t>
+      </w:r>
+      <w:proofErr w:type="spellEnd"/>
+      <w:r>
+        <w:t xml:space="preserve"> = 565ps</w:t>
+      </w:r>
+      <w:r>
+        <w:t xml:space="preserve"> </w:t>
+      </w:r>
+      <w:r>
+        <w:t>(compared to 2</w:t>
+      </w:r>
+      <w:r>
+        <w:t>82</w:t>
+      </w:r>
+      <w:r>
+        <w:t>ps from schematic simulation)</w:t>
+      </w:r>
+    </w:p>
+    <w:p>
+      <w:pPr>
+        <w:spacing w:after="0"/>
+      </w:pPr>
+      <w:r>
+        <w:t>Area measured:</w:t>
+      </w:r>
+    </w:p>
+    <w:p>
+      <w:pPr>
+        <w:spacing w:after="0"/>
+      </w:pPr>
+      <w:r>
+        <w:rPr>
+          <w:noProof/>
+          <w:sz w:val="18"/>
+          <w:szCs w:val="18"/>
+        </w:rPr>
+        <mc:AlternateContent>
+          <mc:Choice Requires="wps">
+            <w:drawing>
+              <wp:anchor distT="0" distB="0" distL="114300" distR="114300" simplePos="0" relativeHeight="251665408" behindDoc="0" locked="0" layoutInCell="1" allowOverlap="1" wp14:anchorId="367E593D" wp14:editId="3164974D">
+                <wp:simplePos x="0" y="0"/>
+                <wp:positionH relativeFrom="column">
+                  <wp:posOffset>3624224</wp:posOffset>
+                </wp:positionH>
+                <wp:positionV relativeFrom="paragraph">
+                  <wp:posOffset>444526</wp:posOffset>
+                </wp:positionV>
+                <wp:extent cx="0" cy="241402"/>
+                <wp:effectExtent l="19050" t="0" r="19050" b="25400"/>
+                <wp:wrapNone/>
+                <wp:docPr id="7" name="Straight Connector 7"/>
+                <wp:cNvGraphicFramePr/>
+                <a:graphic xmlns:a="http://schemas.openxmlformats.org/drawingml/2006/main">
+                  <a:graphicData uri="http://schemas.microsoft.com/office/word/2010/wordprocessingShape">
+                    <wps:wsp>
+                      <wps:cNvCnPr/>
+                      <wps:spPr>
+                        <a:xfrm>
+                          <a:off x="0" y="0"/>
+                          <a:ext cx="0" cy="241402"/>
+                        </a:xfrm>
+                        <a:prstGeom prst="line">
+                          <a:avLst/>
+                        </a:prstGeom>
+                        <a:ln w="28575"/>
+                      </wps:spPr>
+                      <wps:style>
+                        <a:lnRef idx="1">
+                          <a:schemeClr val="accent4"/>
+                        </a:lnRef>
+                        <a:fillRef idx="0">
+                          <a:schemeClr val="accent4"/>
+                        </a:fillRef>
+                        <a:effectRef idx="0">
+                          <a:schemeClr val="accent4"/>
+                        </a:effectRef>
+                        <a:fontRef idx="minor">
+                          <a:schemeClr val="tx1"/>
+                        </a:fontRef>
+                      </wps:style>
+                      <wps:bodyPr/>
+                    </wps:wsp>
+                  </a:graphicData>
+                </a:graphic>
+              </wp:anchor>
+            </w:drawing>
+          </mc:Choice>
+          <mc:Fallback>
+            <w:pict>
+              <v:line w14:anchorId="16C8A892" id="Straight Connector 7" o:spid="_x0000_s1026" style="position:absolute;z-index:251665408;visibility:visible;mso-wrap-style:square;mso-wrap-distance-left:9pt;mso-wrap-distance-top:0;mso-wrap-distance-right:9pt;mso-wrap-distance-bottom:0;mso-position-horizontal:absolute;mso-position-horizontal-relative:text;mso-position-vertical:absolute;mso-position-vertical-relative:text" from="285.35pt,35pt" to="285.35pt,54pt" o:gfxdata="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" strokecolor="#ffc000 [3207]" strokeweight="2.25pt">
+                <v:stroke joinstyle="miter"/>
+              </v:line>
+            </w:pict>
+          </mc:Fallback>
+        </mc:AlternateContent>
+      </w:r>
+      <w:r>
+        <w:rPr>
+          <w:noProof/>
+          <w:sz w:val="18"/>
+          <w:szCs w:val="18"/>
+        </w:rPr>
+        <mc:AlternateContent>
+          <mc:Choice Requires="wps">
+            <w:drawing>
+              <wp:anchor distT="0" distB="0" distL="114300" distR="114300" simplePos="0" relativeHeight="251663360" behindDoc="0" locked="0" layoutInCell="1" allowOverlap="1" wp14:anchorId="6E5B649F" wp14:editId="2D9B7F9B">
+                <wp:simplePos x="0" y="0"/>
+                <wp:positionH relativeFrom="column">
+                  <wp:posOffset>3309188</wp:posOffset>
+                </wp:positionH>
+                <wp:positionV relativeFrom="paragraph">
+                  <wp:posOffset>458597</wp:posOffset>
+                </wp:positionV>
+                <wp:extent cx="0" cy="241402"/>
+                <wp:effectExtent l="19050" t="0" r="19050" b="25400"/>
+                <wp:wrapNone/>
+                <wp:docPr id="6" name="Straight Connector 6"/>
+                <wp:cNvGraphicFramePr/>
+                <a:graphic xmlns:a="http://schemas.openxmlformats.org/drawingml/2006/main">
+                  <a:graphicData uri="http://schemas.microsoft.com/office/word/2010/wordprocessingShape">
+                    <wps:wsp>
+                      <wps:cNvCnPr/>
+                      <wps:spPr>
+                        <a:xfrm>
+                          <a:off x="0" y="0"/>
+                          <a:ext cx="0" cy="241402"/>
+                        </a:xfrm>
+                        <a:prstGeom prst="line">
+                          <a:avLst/>
+                        </a:prstGeom>
+                        <a:ln w="28575"/>
+                      </wps:spPr>
+                      <wps:style>
+                        <a:lnRef idx="1">
+                          <a:schemeClr val="accent4"/>
+                        </a:lnRef>
+                        <a:fillRef idx="0">
+                          <a:schemeClr val="accent4"/>
+                        </a:fillRef>
+                        <a:effectRef idx="0">
+                          <a:schemeClr val="accent4"/>
+                        </a:effectRef>
+                        <a:fontRef idx="minor">
+                          <a:schemeClr val="tx1"/>
+                        </a:fontRef>
+                      </wps:style>
+                      <wps:bodyPr/>
+                    </wps:wsp>
+                  </a:graphicData>
+                </a:graphic>
+              </wp:anchor>
+            </w:drawing>
+          </mc:Choice>
+          <mc:Fallback>
+            <w:pict>
+              <v:line w14:anchorId="22A0E918" id="Straight Connector 6" o:spid="_x0000_s1026" style="position:absolute;z-index:251663360;visibility:visible;mso-wrap-style:square;mso-wrap-distance-left:9pt;mso-wrap-distance-top:0;mso-wrap-distance-right:9pt;mso-wrap-distance-bottom:0;mso-position-horizontal:absolute;mso-position-horizontal-relative:text;mso-position-vertical:absolute;mso-position-vertical-relative:text" from="260.55pt,36.1pt" to="260.55pt,55.1pt" o:gfxdata="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" strokecolor="#ffc000 [3207]" strokeweight="2.25pt">
+                <v:stroke joinstyle="miter"/>
+              </v:line>
+            </w:pict>
+          </mc:Fallback>
+        </mc:AlternateContent>
+      </w:r>
+      <w:r>
+        <w:rPr>
+          <w:noProof/>
+        </w:rPr>
+        <w:drawing>
+          <wp:inline distT="0" distB="0" distL="0" distR="0" wp14:anchorId="0737AB5F" wp14:editId="3596FD70">
+            <wp:extent cx="5943600" cy="1297940"/>
+            <wp:effectExtent l="0" t="0" r="0" b="0"/>
+            <wp:docPr id="2" name="Picture 2"/>
+            <wp:cNvGraphicFramePr>
+              <a:graphicFrameLocks xmlns:a="http://schemas.openxmlformats.org/drawingml/2006/main" noChangeAspect="1"/>
+            </wp:cNvGraphicFramePr>
+            <a:graphic xmlns:a="http://schemas.openxmlformats.org/drawingml/2006/main">
+              <a:graphicData uri="http://schemas.openxmlformats.org/drawingml/2006/picture">
+                <pic:pic xmlns:pic="http://schemas.openxmlformats.org/drawingml/2006/picture">
+                  <pic:nvPicPr>
+                    <pic:cNvPr id="1" name=""/>
+                    <pic:cNvPicPr/>
+                  </pic:nvPicPr>
+                  <pic:blipFill>
+                    <a:blip r:embed="rId5"/>
+                    <a:stretch>
+                      <a:fillRect/>
+                    </a:stretch>
+                  </pic:blipFill>
+                  <pic:spPr>
+                    <a:xfrm>
+                      <a:off x="0" y="0"/>
+                      <a:ext cx="5943600" cy="1297940"/>
+                    </a:xfrm>
+                    <a:prstGeom prst="rect">
+                      <a:avLst/>
+                    </a:prstGeom>
+                  </pic:spPr>
+                </pic:pic>
+              </a:graphicData>
+            </a:graphic>
+          </wp:inline>
+        </w:drawing>
+      </w:r>
+    </w:p>
+    <w:p>
+      <w:pPr>
+        <w:spacing w:after="0"/>
+      </w:pPr>
+    </w:p>
+    <w:p>
+      <w:pPr>
+        <w:spacing w:after="0"/>
+      </w:pPr>
+    </w:p>
+    <w:p>
+      <w:pPr>
+        <w:spacing w:after="0"/>
+      </w:pPr>
+      <w:proofErr w:type="spellStart"/>
       <w:r>
         <w:t>t</w:t>
       </w:r>
+      <w:r>
+        <w:rPr>
+          <w:vertAlign w:val="subscript"/>
+        </w:rPr>
+        <w:t>cq</w:t>
+      </w:r>
+      <w:r>
+        <w:rPr>
+          <w:vertAlign w:val="subscript"/>
+        </w:rPr>
+        <w:t>f</w:t>
+      </w:r>
+      <w:proofErr w:type="spellEnd"/>
+      <w:r>
+        <w:t xml:space="preserve"> = </w:t>
+      </w:r>
+      <w:r>
+        <w:t xml:space="preserve">781ps </w:t>
+      </w:r>
+      <w:r>
+        <w:t xml:space="preserve">(compared to </w:t>
+      </w:r>
+      <w:r>
+        <w:t>295</w:t>
+      </w:r>
+      <w:r>
+        <w:t>ps from schematic simulation)</w:t>
+      </w:r>
+    </w:p>
+    <w:p>
+      <w:pPr>
+        <w:spacing w:after="0"/>
+      </w:pPr>
+      <w:r>
+        <w:t>Area measured:</w:t>
+      </w:r>
+    </w:p>
+    <w:p>
+      <w:pPr>
+        <w:spacing w:after="0"/>
+      </w:pPr>
+      <w:r>
+        <w:rPr>
+          <w:noProof/>
+          <w:sz w:val="18"/>
+          <w:szCs w:val="18"/>
+        </w:rPr>
+        <w:lastRenderedPageBreak/>
+        <mc:AlternateContent>
+          <mc:Choice Requires="wps">
+            <w:drawing>
+              <wp:anchor distT="0" distB="0" distL="114300" distR="114300" simplePos="0" relativeHeight="251669504" behindDoc="0" locked="0" layoutInCell="1" allowOverlap="1" wp14:anchorId="12F61E1C" wp14:editId="5F3DCFBE">
+                <wp:simplePos x="0" y="0"/>
+                <wp:positionH relativeFrom="column">
+                  <wp:posOffset>2819349</wp:posOffset>
+                </wp:positionH>
+                <wp:positionV relativeFrom="paragraph">
+                  <wp:posOffset>488392</wp:posOffset>
+                </wp:positionV>
+                <wp:extent cx="0" cy="241402"/>
+                <wp:effectExtent l="19050" t="0" r="19050" b="25400"/>
+                <wp:wrapNone/>
+                <wp:docPr id="9" name="Straight Connector 9"/>
+                <wp:cNvGraphicFramePr/>
+                <a:graphic xmlns:a="http://schemas.openxmlformats.org/drawingml/2006/main">
+                  <a:graphicData uri="http://schemas.microsoft.com/office/word/2010/wordprocessingShape">
+                    <wps:wsp>
+                      <wps:cNvCnPr/>
+                      <wps:spPr>
+                        <a:xfrm>
+                          <a:off x="0" y="0"/>
+                          <a:ext cx="0" cy="241402"/>
+                        </a:xfrm>
+                        <a:prstGeom prst="line">
+                          <a:avLst/>
+                        </a:prstGeom>
+                        <a:ln w="28575"/>
+                      </wps:spPr>
+                      <wps:style>
+                        <a:lnRef idx="1">
+                          <a:schemeClr val="accent4"/>
+                        </a:lnRef>
+                        <a:fillRef idx="0">
+                          <a:schemeClr val="accent4"/>
+                        </a:fillRef>
+                        <a:effectRef idx="0">
+                          <a:schemeClr val="accent4"/>
+                        </a:effectRef>
+                        <a:fontRef idx="minor">
+                          <a:schemeClr val="tx1"/>
+                        </a:fontRef>
+                      </wps:style>
+                      <wps:bodyPr/>
+                    </wps:wsp>
+                  </a:graphicData>
+                </a:graphic>
+              </wp:anchor>
+            </w:drawing>
+          </mc:Choice>
+          <mc:Fallback>
+            <w:pict>
+              <v:line w14:anchorId="09CF698C" id="Straight Connector 9" o:spid="_x0000_s1026" style="position:absolute;z-index:251669504;visibility:visible;mso-wrap-style:square;mso-wrap-distance-left:9pt;mso-wrap-distance-top:0;mso-wrap-distance-right:9pt;mso-wrap-distance-bottom:0;mso-position-horizontal:absolute;mso-position-horizontal-relative:text;mso-position-vertical:absolute;mso-position-vertical-relative:text" from="222pt,38.45pt" to="222pt,57.45pt" o:gfxdata="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" strokecolor="#ffc000 [3207]" strokeweight="2.25pt">
+                <v:stroke joinstyle="miter"/>
+              </v:line>
+            </w:pict>
+          </mc:Fallback>
+        </mc:AlternateContent>
+      </w:r>
+      <w:r>
+        <w:rPr>
+          <w:noProof/>
+          <w:sz w:val="18"/>
+          <w:szCs w:val="18"/>
+        </w:rPr>
+        <mc:AlternateContent>
+          <mc:Choice Requires="wps">
+            <w:drawing>
+              <wp:anchor distT="0" distB="0" distL="114300" distR="114300" simplePos="0" relativeHeight="251667456" behindDoc="0" locked="0" layoutInCell="1" allowOverlap="1" wp14:anchorId="4460B80E" wp14:editId="5AABC6FB">
+                <wp:simplePos x="0" y="0"/>
+                <wp:positionH relativeFrom="column">
+                  <wp:posOffset>1784909</wp:posOffset>
+                </wp:positionH>
+                <wp:positionV relativeFrom="paragraph">
+                  <wp:posOffset>479247</wp:posOffset>
+                </wp:positionV>
+                <wp:extent cx="0" cy="241402"/>
+                <wp:effectExtent l="19050" t="0" r="19050" b="25400"/>
+                <wp:wrapNone/>
+                <wp:docPr id="8" name="Straight Connector 8"/>
+                <wp:cNvGraphicFramePr/>
+                <a:graphic xmlns:a="http://schemas.openxmlformats.org/drawingml/2006/main">
+                  <a:graphicData uri="http://schemas.microsoft.com/office/word/2010/wordprocessingShape">
+                    <wps:wsp>
+                      <wps:cNvCnPr/>
+                      <wps:spPr>
+                        <a:xfrm>
+                          <a:off x="0" y="0"/>
+                          <a:ext cx="0" cy="241402"/>
+                        </a:xfrm>
+                        <a:prstGeom prst="line">
+                          <a:avLst/>
+                        </a:prstGeom>
+                        <a:ln w="28575"/>
+                      </wps:spPr>
+                      <wps:style>
+                        <a:lnRef idx="1">
+                          <a:schemeClr val="accent4"/>
+                        </a:lnRef>
+                        <a:fillRef idx="0">
+                          <a:schemeClr val="accent4"/>
+                        </a:fillRef>
+                        <a:effectRef idx="0">
+                          <a:schemeClr val="accent4"/>
+                        </a:effectRef>
+                        <a:fontRef idx="minor">
+                          <a:schemeClr val="tx1"/>
+                        </a:fontRef>
+                      </wps:style>
+                      <wps:bodyPr/>
+                    </wps:wsp>
+                  </a:graphicData>
+                </a:graphic>
+              </wp:anchor>
+            </w:drawing>
+          </mc:Choice>
+          <mc:Fallback>
+            <w:pict>
+              <v:line w14:anchorId="197A7D16" id="Straight Connector 8" o:spid="_x0000_s1026" style="position:absolute;z-index:251667456;visibility:visible;mso-wrap-style:square;mso-wrap-distance-left:9pt;mso-wrap-distance-top:0;mso-wrap-distance-right:9pt;mso-wrap-distance-bottom:0;mso-position-horizontal:absolute;mso-position-horizontal-relative:text;mso-position-vertical:absolute;mso-position-vertical-relative:text" from="140.55pt,37.75pt" to="140.55pt,56.75pt" o:gfxdata="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" strokecolor="#ffc000 [3207]" strokeweight="2.25pt">
+                <v:stroke joinstyle="miter"/>
+              </v:line>
+            </w:pict>
+          </mc:Fallback>
+        </mc:AlternateContent>
+      </w:r>
+      <w:r>
+        <w:rPr>
+          <w:noProof/>
+        </w:rPr>
+        <w:drawing>
+          <wp:inline distT="0" distB="0" distL="0" distR="0" wp14:anchorId="642B7E54" wp14:editId="5C093D26">
+            <wp:extent cx="5943600" cy="1297940"/>
+            <wp:effectExtent l="0" t="0" r="0" b="0"/>
+            <wp:docPr id="3" name="Picture 3"/>
+            <wp:cNvGraphicFramePr>
+              <a:graphicFrameLocks xmlns:a="http://schemas.openxmlformats.org/drawingml/2006/main" noChangeAspect="1"/>
+            </wp:cNvGraphicFramePr>
+            <a:graphic xmlns:a="http://schemas.openxmlformats.org/drawingml/2006/main">
+              <a:graphicData uri="http://schemas.openxmlformats.org/drawingml/2006/picture">
+                <pic:pic xmlns:pic="http://schemas.openxmlformats.org/drawingml/2006/picture">
+                  <pic:nvPicPr>
+                    <pic:cNvPr id="1" name=""/>
+                    <pic:cNvPicPr/>
+                  </pic:nvPicPr>
+                  <pic:blipFill>
+                    <a:blip r:embed="rId6"/>
+                    <a:stretch>
+                      <a:fillRect/>
+                    </a:stretch>
+                  </pic:blipFill>
+                  <pic:spPr>
+                    <a:xfrm>
+                      <a:off x="0" y="0"/>
+                      <a:ext cx="5943600" cy="1297940"/>
+                    </a:xfrm>
+                    <a:prstGeom prst="rect">
+                      <a:avLst/>
+                    </a:prstGeom>
+                  </pic:spPr>
+                </pic:pic>
+              </a:graphicData>
+            </a:graphic>
+          </wp:inline>
+        </w:drawing>
+      </w:r>
+    </w:p>
+    <w:p>
+      <w:pPr>
+        <w:spacing w:after="0"/>
+      </w:pPr>
     </w:p>
     <w:p>
       <w:pPr>
@@ -342,131 +934,132 @@
       <w:r>
         <w:t>Simulation code used:</w:t>
       </w:r>
-    </w:p>
-    <w:p>
-      <w:pPr>
-        <w:spacing w:after="0"/>
-        <w:rPr>
-          <w:sz w:val="18"/>
-          <w:szCs w:val="18"/>
-        </w:rPr>
-      </w:pPr>
-      <w:r>
-        <w:rPr>
-          <w:sz w:val="18"/>
-          <w:szCs w:val="18"/>
-        </w:rPr>
-        <w:t xml:space="preserve">VGND GND 0 DC </w:t>
-      </w:r>
-      <w:proofErr w:type="gramStart"/>
-      <w:r>
-        <w:rPr>
-          <w:sz w:val="18"/>
-          <w:szCs w:val="18"/>
-        </w:rPr>
-        <w:t>0,VVDD</w:t>
-      </w:r>
-      <w:proofErr w:type="gramEnd"/>
-      <w:r>
-        <w:rPr>
-          <w:sz w:val="18"/>
-          <w:szCs w:val="18"/>
-        </w:rPr>
-        <w:t xml:space="preserve"> VDD 0 DC 5,</w:t>
-      </w:r>
-    </w:p>
-    <w:p>
-      <w:pPr>
-        <w:spacing w:after="0"/>
-        <w:rPr>
-          <w:sz w:val="18"/>
-          <w:szCs w:val="18"/>
-        </w:rPr>
-      </w:pPr>
-      <w:r>
-        <w:rPr>
-          <w:sz w:val="18"/>
-          <w:szCs w:val="18"/>
-        </w:rPr>
-        <w:t xml:space="preserve">VCLK CLK 0 DC 0 PULSE 0 5 0 10p </w:t>
-      </w:r>
-      <w:proofErr w:type="spellStart"/>
-      <w:r>
-        <w:rPr>
-          <w:sz w:val="18"/>
-          <w:szCs w:val="18"/>
-        </w:rPr>
-        <w:t>10p</w:t>
-      </w:r>
-      <w:proofErr w:type="spellEnd"/>
-      <w:r>
-        <w:rPr>
-          <w:sz w:val="18"/>
-          <w:szCs w:val="18"/>
-        </w:rPr>
-        <w:t xml:space="preserve"> 3n 6n,</w:t>
-      </w:r>
-    </w:p>
-    <w:p>
-      <w:pPr>
-        <w:spacing w:after="0"/>
-        <w:rPr>
-          <w:sz w:val="18"/>
-          <w:szCs w:val="18"/>
-        </w:rPr>
-      </w:pPr>
-      <w:r>
-        <w:rPr>
-          <w:sz w:val="18"/>
-          <w:szCs w:val="18"/>
-        </w:rPr>
-        <w:t xml:space="preserve">VIN D 0 DC 0 PULSE 5 0 200p 10p </w:t>
-      </w:r>
-      <w:proofErr w:type="spellStart"/>
-      <w:r>
-        <w:rPr>
-          <w:sz w:val="18"/>
-          <w:szCs w:val="18"/>
-        </w:rPr>
-        <w:t>10p</w:t>
-      </w:r>
-      <w:proofErr w:type="spellEnd"/>
-      <w:r>
-        <w:rPr>
+      <w:r>
+        <w:rPr>
+          <w:noProof/>
           <w:sz w:val="18"/>
           <w:szCs w:val="18"/>
         </w:rPr>
         <w:t xml:space="preserve"> </w:t>
-      </w:r>
-      <w:r>
-        <w:rPr>
-          <w:sz w:val="18"/>
-          <w:szCs w:val="18"/>
-        </w:rPr>
-        <w:t>6</w:t>
-      </w:r>
-      <w:r>
-        <w:rPr>
-          <w:sz w:val="18"/>
-          <w:szCs w:val="18"/>
-        </w:rPr>
-        <w:t xml:space="preserve">n </w:t>
-      </w:r>
-      <w:r>
-        <w:rPr>
-          <w:sz w:val="18"/>
-          <w:szCs w:val="18"/>
-        </w:rPr>
-        <w:t>11.99</w:t>
       </w:r>
       <w:bookmarkStart w:id="0" w:name="_GoBack"/>
       <w:bookmarkEnd w:id="0"/>
-      <w:r>
-        <w:rPr>
-          <w:sz w:val="18"/>
-          <w:szCs w:val="18"/>
-        </w:rPr>
-        <w:t>n</w:t>
+    </w:p>
+    <w:p>
+      <w:pPr>
+        <w:spacing w:after="0"/>
+        <w:rPr>
+          <w:sz w:val="18"/>
+          <w:szCs w:val="18"/>
+        </w:rPr>
+      </w:pPr>
+      <w:r>
+        <w:rPr>
+          <w:sz w:val="18"/>
+          <w:szCs w:val="18"/>
+        </w:rPr>
+        <w:t xml:space="preserve">VGND GND 0 DC </w:t>
+      </w:r>
+      <w:proofErr w:type="gramStart"/>
+      <w:r>
+        <w:rPr>
+          <w:sz w:val="18"/>
+          <w:szCs w:val="18"/>
+        </w:rPr>
+        <w:t>0,VVDD</w:t>
+      </w:r>
+      <w:proofErr w:type="gramEnd"/>
+      <w:r>
+        <w:rPr>
+          <w:sz w:val="18"/>
+          <w:szCs w:val="18"/>
+        </w:rPr>
+        <w:t xml:space="preserve"> VDD 0 DC 5,</w:t>
+      </w:r>
+    </w:p>
+    <w:p>
+      <w:pPr>
+        <w:spacing w:after="0"/>
+        <w:rPr>
+          <w:sz w:val="18"/>
+          <w:szCs w:val="18"/>
+        </w:rPr>
+      </w:pPr>
+      <w:r>
+        <w:rPr>
+          <w:sz w:val="18"/>
+          <w:szCs w:val="18"/>
+        </w:rPr>
+        <w:t xml:space="preserve">VCLK CLK 0 DC 0 PULSE 0 5 0 10p </w:t>
+      </w:r>
+      <w:proofErr w:type="spellStart"/>
+      <w:r>
+        <w:rPr>
+          <w:sz w:val="18"/>
+          <w:szCs w:val="18"/>
+        </w:rPr>
+        <w:t>10p</w:t>
+      </w:r>
+      <w:proofErr w:type="spellEnd"/>
+      <w:r>
+        <w:rPr>
+          <w:sz w:val="18"/>
+          <w:szCs w:val="18"/>
+        </w:rPr>
+        <w:t xml:space="preserve"> 3n 6n,</w:t>
+      </w:r>
+    </w:p>
+    <w:p>
+      <w:pPr>
+        <w:spacing w:after="0"/>
+        <w:rPr>
+          <w:sz w:val="18"/>
+          <w:szCs w:val="18"/>
+        </w:rPr>
+      </w:pPr>
+      <w:r>
+        <w:rPr>
+          <w:sz w:val="18"/>
+          <w:szCs w:val="18"/>
+        </w:rPr>
+        <w:t xml:space="preserve">VIN D 0 DC 0 PULSE 5 0 200p 10p </w:t>
+      </w:r>
+      <w:proofErr w:type="spellStart"/>
+      <w:r>
+        <w:rPr>
+          <w:sz w:val="18"/>
+          <w:szCs w:val="18"/>
+        </w:rPr>
+        <w:t>10p</w:t>
+      </w:r>
+      <w:proofErr w:type="spellEnd"/>
+      <w:r>
+        <w:rPr>
+          <w:sz w:val="18"/>
+          <w:szCs w:val="18"/>
+        </w:rPr>
+        <w:t xml:space="preserve"> </w:t>
+      </w:r>
+      <w:r>
+        <w:rPr>
+          <w:sz w:val="18"/>
+          <w:szCs w:val="18"/>
+        </w:rPr>
+        <w:t>6</w:t>
+      </w:r>
+      <w:r>
+        <w:rPr>
+          <w:sz w:val="18"/>
+          <w:szCs w:val="18"/>
+        </w:rPr>
+        <w:t xml:space="preserve">n </w:t>
+      </w:r>
+      <w:r>
+        <w:rPr>
+          <w:sz w:val="18"/>
+          <w:szCs w:val="18"/>
+        </w:rPr>
+        <w:t>11.99n</w:t>
       </w:r>
       <w:r>
         <w:rPr>

</xml_diff>